<commit_message>
Adding point about the aim of the system
</commit_message>
<xml_diff>
--- a/ISDM Case Study Key Notes.docx
+++ b/ISDM Case Study Key Notes.docx
@@ -274,14 +274,7 @@
           <w:bCs/>
           <w:u w:val="single"/>
         </w:rPr>
-        <w:t>A</w:t>
-      </w:r>
-      <w:r>
-        <w:rPr>
-          <w:bCs/>
-          <w:u w:val="single"/>
-        </w:rPr>
-        <w:t>ssume</w:t>
+        <w:t>Assume</w:t>
       </w:r>
       <w:r>
         <w:rPr>
@@ -350,6 +343,37 @@
       <w:pPr>
         <w:pStyle w:val="ListParagraph"/>
         <w:numPr>
+          <w:ilvl w:val="1"/>
+          <w:numId w:val="1"/>
+        </w:numPr>
+        <w:rPr>
+          <w:bCs/>
+        </w:rPr>
+      </w:pPr>
+      <w:r>
+        <w:rPr>
+          <w:bCs/>
+        </w:rPr>
+        <w:t xml:space="preserve">The system aims to </w:t>
+      </w:r>
+      <w:r>
+        <w:rPr>
+          <w:bCs/>
+          <w:u w:val="single"/>
+        </w:rPr>
+        <w:t>increase potential for sales or service</w:t>
+      </w:r>
+      <w:r>
+        <w:rPr>
+          <w:bCs/>
+        </w:rPr>
+        <w:t xml:space="preserve">. </w:t>
+      </w:r>
+    </w:p>
+    <w:p>
+      <w:pPr>
+        <w:pStyle w:val="ListParagraph"/>
+        <w:numPr>
           <w:ilvl w:val="0"/>
           <w:numId w:val="1"/>
         </w:numPr>
@@ -430,14 +454,7 @@
           <w:bCs/>
           <w:u w:val="single"/>
         </w:rPr>
-        <w:t>S</w:t>
-      </w:r>
-      <w:r>
-        <w:rPr>
-          <w:bCs/>
-          <w:u w:val="single"/>
-        </w:rPr>
-        <w:t>ystem will adjust</w:t>
+        <w:t>System will adjust</w:t>
       </w:r>
       <w:r>
         <w:rPr>
@@ -571,21 +588,7 @@
           <w:bCs/>
           <w:u w:val="single"/>
         </w:rPr>
-        <w:t xml:space="preserve">system will create a target list </w:t>
-      </w:r>
-      <w:r>
-        <w:rPr>
-          <w:bCs/>
-          <w:u w:val="single"/>
-        </w:rPr>
-        <w:t xml:space="preserve">(&lt;potential customer, product proposed&gt;) </w:t>
-      </w:r>
-      <w:r>
-        <w:rPr>
-          <w:bCs/>
-          <w:u w:val="single"/>
-        </w:rPr>
-        <w:t>for each RM based on their skills and profile.</w:t>
+        <w:t>system will create a target list (&lt;potential customer, product proposed&gt;) for each RM based on their skills and profile.</w:t>
       </w:r>
     </w:p>
     <w:p>
@@ -660,14 +663,7 @@
           <w:bCs/>
           <w:u w:val="single"/>
         </w:rPr>
-        <w:t>S</w:t>
-      </w:r>
-      <w:r>
-        <w:rPr>
-          <w:bCs/>
-          <w:u w:val="single"/>
-        </w:rPr>
-        <w:t>kill score is calculated based on the RM’s previous call duration and profile.</w:t>
+        <w:t>Skill score is calculated based on the RM’s previous call duration and profile.</w:t>
       </w:r>
     </w:p>
     <w:p>
@@ -770,19 +766,7 @@
         <w:rPr>
           <w:bCs/>
         </w:rPr>
-        <w:t xml:space="preserve">The schedule of </w:t>
-      </w:r>
-      <w:r>
-        <w:rPr>
-          <w:bCs/>
-        </w:rPr>
-        <w:t>dialling</w:t>
-      </w:r>
-      <w:r>
-        <w:rPr>
-          <w:bCs/>
-        </w:rPr>
-        <w:t xml:space="preserve"> end-customers and the estimated call duration vary according to a RM’s skill level and previous performance.</w:t>
+        <w:t>The schedule of dialling end-customers and the estimated call duration vary according to a RM’s skill level and previous performance.</w:t>
       </w:r>
     </w:p>
     <w:p>
@@ -800,14 +784,8 @@
         <w:rPr>
           <w:bCs/>
         </w:rPr>
-        <w:t xml:space="preserve">During busy times, inbound customers can be directed to an Interactive Voice Response unit prompting them for options, and may even ask for call reasons in a </w:t>
-      </w:r>
-      <w:r>
-        <w:rPr>
-          <w:bCs/>
-        </w:rPr>
         <w:lastRenderedPageBreak/>
-        <w:t>few words and then redirect the call to an Automatic Call Distributor routing the call to the first available appropriate RM.</w:t>
+        <w:t>During busy times, inbound customers can be directed to an Interactive Voice Response unit prompting them for options, and may even ask for call reasons in a few words and then redirect the call to an Automatic Call Distributor routing the call to the first available appropriate RM.</w:t>
       </w:r>
     </w:p>
     <w:p>

</xml_diff>